<commit_message>
Implementação do Cadastro de Livros
</commit_message>
<xml_diff>
--- a/documentação/A3 - Gerenciamento de livros.docx
+++ b/documentação/A3 - Gerenciamento de livros.docx
@@ -649,13 +649,7 @@
         <w:rPr>
           <w:rFonts w:asciiTheme="minorHAnsi" w:eastAsia="Times New Roman" w:hAnsiTheme="minorHAnsi" w:cstheme="minorBidi"/>
         </w:rPr>
-        <w:t>1</w:t>
-      </w:r>
-      <w:r>
-        <w:rPr>
-          <w:rFonts w:asciiTheme="minorHAnsi" w:eastAsia="Times New Roman" w:hAnsiTheme="minorHAnsi" w:cstheme="minorBidi"/>
-        </w:rPr>
-        <w:t>6</w:t>
+        <w:t>05</w:t>
       </w:r>
       <w:r>
         <w:rPr>
@@ -1199,24 +1193,6 @@
           <w:tab/>
         </w:r>
       </w:hyperlink>
-      <w:r>
-        <w:rPr>
-          <w:rFonts w:ascii="Times New Roman" w:hAnsi="Times New Roman"/>
-          <w:noProof/>
-          <w:sz w:val="24"/>
-          <w:szCs w:val="24"/>
-        </w:rPr>
-        <w:t>1</w:t>
-      </w:r>
-      <w:r>
-        <w:rPr>
-          <w:rFonts w:ascii="Times New Roman" w:hAnsi="Times New Roman"/>
-          <w:noProof/>
-          <w:sz w:val="24"/>
-          <w:szCs w:val="24"/>
-        </w:rPr>
-        <w:t>3</w:t>
-      </w:r>
     </w:p>
     <w:p>
       <w:pPr>
@@ -1241,24 +1217,6 @@
           <w:tab/>
         </w:r>
       </w:hyperlink>
-      <w:r>
-        <w:rPr>
-          <w:rFonts w:ascii="Times New Roman" w:hAnsi="Times New Roman"/>
-          <w:noProof/>
-          <w:sz w:val="24"/>
-          <w:szCs w:val="24"/>
-        </w:rPr>
-        <w:t>1</w:t>
-      </w:r>
-      <w:r>
-        <w:rPr>
-          <w:rFonts w:ascii="Times New Roman" w:hAnsi="Times New Roman"/>
-          <w:noProof/>
-          <w:sz w:val="24"/>
-          <w:szCs w:val="24"/>
-        </w:rPr>
-        <w:t>5</w:t>
-      </w:r>
     </w:p>
     <w:p>
       <w:pPr>
@@ -1283,24 +1241,6 @@
           <w:tab/>
         </w:r>
       </w:hyperlink>
-      <w:r>
-        <w:rPr>
-          <w:rFonts w:ascii="Times New Roman" w:hAnsi="Times New Roman"/>
-          <w:noProof/>
-          <w:sz w:val="24"/>
-          <w:szCs w:val="24"/>
-        </w:rPr>
-        <w:t>1</w:t>
-      </w:r>
-      <w:r>
-        <w:rPr>
-          <w:rFonts w:ascii="Times New Roman" w:hAnsi="Times New Roman"/>
-          <w:noProof/>
-          <w:sz w:val="24"/>
-          <w:szCs w:val="24"/>
-        </w:rPr>
-        <w:t>6</w:t>
-      </w:r>
     </w:p>
     <w:p>
       <w:pPr>
@@ -1325,24 +1265,6 @@
           <w:tab/>
         </w:r>
       </w:hyperlink>
-      <w:r>
-        <w:rPr>
-          <w:rFonts w:ascii="Times New Roman" w:hAnsi="Times New Roman"/>
-          <w:noProof/>
-          <w:sz w:val="24"/>
-          <w:szCs w:val="24"/>
-        </w:rPr>
-        <w:t>1</w:t>
-      </w:r>
-      <w:r>
-        <w:rPr>
-          <w:rFonts w:ascii="Times New Roman" w:hAnsi="Times New Roman"/>
-          <w:noProof/>
-          <w:sz w:val="24"/>
-          <w:szCs w:val="24"/>
-        </w:rPr>
-        <w:t>7</w:t>
-      </w:r>
     </w:p>
     <w:p>
       <w:pPr>
@@ -1367,24 +1289,6 @@
           <w:tab/>
         </w:r>
       </w:hyperlink>
-      <w:r>
-        <w:rPr>
-          <w:rFonts w:ascii="Times New Roman" w:hAnsi="Times New Roman"/>
-          <w:noProof/>
-          <w:sz w:val="24"/>
-          <w:szCs w:val="24"/>
-        </w:rPr>
-        <w:t>1</w:t>
-      </w:r>
-      <w:r>
-        <w:rPr>
-          <w:rFonts w:ascii="Times New Roman" w:hAnsi="Times New Roman"/>
-          <w:noProof/>
-          <w:sz w:val="24"/>
-          <w:szCs w:val="24"/>
-        </w:rPr>
-        <w:t>7</w:t>
-      </w:r>
     </w:p>
     <w:p>
       <w:pPr>
@@ -1409,24 +1313,6 @@
           <w:tab/>
         </w:r>
       </w:hyperlink>
-      <w:r>
-        <w:rPr>
-          <w:rFonts w:ascii="Times New Roman" w:hAnsi="Times New Roman"/>
-          <w:noProof/>
-          <w:sz w:val="24"/>
-          <w:szCs w:val="24"/>
-        </w:rPr>
-        <w:t>1</w:t>
-      </w:r>
-      <w:r>
-        <w:rPr>
-          <w:rFonts w:ascii="Times New Roman" w:hAnsi="Times New Roman"/>
-          <w:noProof/>
-          <w:sz w:val="24"/>
-          <w:szCs w:val="24"/>
-        </w:rPr>
-        <w:t>9</w:t>
-      </w:r>
     </w:p>
     <w:p>
       <w:pPr>
@@ -1461,15 +1347,6 @@
           <w:tab/>
         </w:r>
       </w:hyperlink>
-      <w:r>
-        <w:rPr>
-          <w:rFonts w:ascii="Times New Roman" w:hAnsi="Times New Roman"/>
-          <w:noProof/>
-          <w:sz w:val="24"/>
-          <w:szCs w:val="24"/>
-        </w:rPr>
-        <w:t>22</w:t>
-      </w:r>
     </w:p>
     <w:p>
       <w:pPr>
@@ -1504,15 +1381,6 @@
           <w:tab/>
         </w:r>
       </w:hyperlink>
-      <w:r>
-        <w:rPr>
-          <w:rFonts w:ascii="Times New Roman" w:hAnsi="Times New Roman"/>
-          <w:noProof/>
-          <w:sz w:val="24"/>
-          <w:szCs w:val="24"/>
-        </w:rPr>
-        <w:t>23</w:t>
-      </w:r>
     </w:p>
     <w:p>
       <w:pPr>
@@ -1856,7 +1724,21 @@
           <w:rFonts w:ascii="Roboto" w:hAnsi="Roboto" w:cs="Roboto"/>
           <w:color w:val="000000"/>
         </w:rPr>
-        <w:t>Apresentar um projeto de um programa de livraria contendo os livros onde durante a devolução possa definir uma nota e a partir disso vai sempre mostrar em primeiro os livros com melhor pontuação no sistema.</w:t>
+        <w:t xml:space="preserve">Apresentar um projeto de um programa de livraria contendo os livros onde durante a devolução possa definir uma nota e a partir disso vai sempre mostrar em primeiro os livros com melhor </w:t>
+      </w:r>
+      <w:r>
+        <w:rPr>
+          <w:rFonts w:ascii="Roboto" w:hAnsi="Roboto" w:cs="Roboto"/>
+          <w:color w:val="000000"/>
+        </w:rPr>
+        <w:t xml:space="preserve">Avaliação </w:t>
+      </w:r>
+      <w:r>
+        <w:rPr>
+          <w:rFonts w:ascii="Roboto" w:hAnsi="Roboto" w:cs="Roboto"/>
+          <w:color w:val="000000"/>
+        </w:rPr>
+        <w:t>no sistema.</w:t>
       </w:r>
     </w:p>
     <w:p>
@@ -2229,6 +2111,21 @@
     <w:p>
       <w:pPr>
         <w:spacing w:line="360" w:lineRule="auto"/>
+        <w:ind w:firstLine="708"/>
+        <w:rPr>
+          <w:rFonts w:ascii="Times New Roman" w:eastAsia="Times New Roman" w:hAnsi="Times New Roman" w:cs="Times New Roman"/>
+          <w:b/>
+          <w:bCs/>
+          <w:sz w:val="28"/>
+          <w:szCs w:val="28"/>
+          <w:u w:val="single"/>
+          <w:lang w:val="pt-PT" w:eastAsia="pt-BR"/>
+        </w:rPr>
+      </w:pPr>
+    </w:p>
+    <w:p>
+      <w:pPr>
+        <w:spacing w:line="360" w:lineRule="auto"/>
         <w:ind w:firstLine="0"/>
         <w:rPr>
           <w:rFonts w:ascii="Roboto" w:hAnsi="Roboto" w:cs="Roboto"/>
@@ -2556,6 +2453,21 @@
     <w:p>
       <w:pPr>
         <w:spacing w:line="360" w:lineRule="auto"/>
+        <w:ind w:firstLine="708"/>
+        <w:rPr>
+          <w:rFonts w:ascii="Times New Roman" w:eastAsia="Times New Roman" w:hAnsi="Times New Roman" w:cs="Times New Roman"/>
+          <w:b/>
+          <w:bCs/>
+          <w:sz w:val="28"/>
+          <w:szCs w:val="28"/>
+          <w:u w:val="single"/>
+          <w:lang w:val="pt-PT" w:eastAsia="pt-BR"/>
+        </w:rPr>
+      </w:pPr>
+    </w:p>
+    <w:p>
+      <w:pPr>
+        <w:spacing w:line="360" w:lineRule="auto"/>
         <w:ind w:firstLine="0"/>
         <w:rPr>
           <w:rFonts w:ascii="Roboto" w:hAnsi="Roboto" w:cs="Roboto"/>
@@ -2748,36 +2660,6 @@
         </w:rPr>
         <w:t>O sistema pode precisar de integração com outros sistemas ou serviços, como sistemas de autenticação de usuários.</w:t>
       </w:r>
-    </w:p>
-    <w:p>
-      <w:pPr>
-        <w:spacing w:line="360" w:lineRule="auto"/>
-        <w:ind w:firstLine="0"/>
-        <w:rPr>
-          <w:rFonts w:ascii="Times New Roman" w:eastAsia="Times New Roman" w:hAnsi="Times New Roman" w:cs="Times New Roman"/>
-          <w:b/>
-          <w:bCs/>
-          <w:sz w:val="28"/>
-          <w:szCs w:val="28"/>
-          <w:u w:val="single"/>
-          <w:lang w:val="pt-PT" w:eastAsia="pt-BR"/>
-        </w:rPr>
-      </w:pPr>
-    </w:p>
-    <w:p>
-      <w:pPr>
-        <w:spacing w:line="360" w:lineRule="auto"/>
-        <w:ind w:firstLine="0"/>
-        <w:rPr>
-          <w:rFonts w:ascii="Times New Roman" w:eastAsia="Times New Roman" w:hAnsi="Times New Roman" w:cs="Times New Roman"/>
-          <w:b/>
-          <w:bCs/>
-          <w:sz w:val="28"/>
-          <w:szCs w:val="28"/>
-          <w:u w:val="single"/>
-          <w:lang w:val="pt-PT" w:eastAsia="pt-BR"/>
-        </w:rPr>
-      </w:pPr>
     </w:p>
     <w:p>
       <w:pPr>
@@ -2833,6 +2715,36 @@
         </w:rPr>
         <w:t>de Casos de uso UML.</w:t>
       </w:r>
+    </w:p>
+    <w:p>
+      <w:pPr>
+        <w:spacing w:line="360" w:lineRule="auto"/>
+        <w:ind w:firstLine="708"/>
+        <w:rPr>
+          <w:rFonts w:ascii="Times New Roman" w:eastAsia="Times New Roman" w:hAnsi="Times New Roman" w:cs="Times New Roman"/>
+          <w:b/>
+          <w:bCs/>
+          <w:sz w:val="28"/>
+          <w:szCs w:val="28"/>
+          <w:u w:val="single"/>
+          <w:lang w:val="pt-PT" w:eastAsia="pt-BR"/>
+        </w:rPr>
+      </w:pPr>
+    </w:p>
+    <w:p>
+      <w:pPr>
+        <w:spacing w:line="360" w:lineRule="auto"/>
+        <w:ind w:firstLine="708"/>
+        <w:rPr>
+          <w:rFonts w:ascii="Times New Roman" w:eastAsia="Times New Roman" w:hAnsi="Times New Roman" w:cs="Times New Roman"/>
+          <w:b/>
+          <w:bCs/>
+          <w:sz w:val="28"/>
+          <w:szCs w:val="28"/>
+          <w:u w:val="single"/>
+          <w:lang w:val="pt-PT" w:eastAsia="pt-BR"/>
+        </w:rPr>
+      </w:pPr>
     </w:p>
     <w:p>
       <w:pPr>
@@ -3110,7 +3022,6 @@
           <w:szCs w:val="28"/>
           <w:u w:val="single"/>
         </w:rPr>
-        <w:lastRenderedPageBreak/>
         <w:t>Modelos conceitual e lógico do banco de dados</w:t>
       </w:r>
       <w:r>
@@ -3216,7 +3127,25 @@
           <w:sz w:val="24"/>
           <w:szCs w:val="24"/>
         </w:rPr>
-        <w:t>Usuário comum Visualiza livros, cadastra os seus favoritos com notas de 0 até 10, Solicita livros, devolve livro e visualiza listra de livros com melhores notas.</w:t>
+        <w:t>Usuário comum Visualiza livros, cadastra os seus favoritos com notas de 0 até 10, Solicita livros, devolve livro e visualiza listra de livros com melhores</w:t>
+      </w:r>
+      <w:r>
+        <w:rPr>
+          <w:rFonts w:ascii="Times New Roman" w:hAnsi="Times New Roman" w:cs="Times New Roman"/>
+          <w:color w:val="000000"/>
+          <w:sz w:val="24"/>
+          <w:szCs w:val="24"/>
+        </w:rPr>
+        <w:t xml:space="preserve"> Avaliações</w:t>
+      </w:r>
+      <w:r>
+        <w:rPr>
+          <w:rFonts w:ascii="Times New Roman" w:hAnsi="Times New Roman" w:cs="Times New Roman"/>
+          <w:color w:val="000000"/>
+          <w:sz w:val="24"/>
+          <w:szCs w:val="24"/>
+        </w:rPr>
+        <w:t>.</w:t>
       </w:r>
     </w:p>
     <w:p>
@@ -3546,7 +3475,6 @@
           <w:szCs w:val="28"/>
           <w:u w:val="single"/>
         </w:rPr>
-        <w:lastRenderedPageBreak/>
         <w:t>Diagrama de classes de negócios do sistema</w:t>
       </w:r>
       <w:r>
@@ -3662,7 +3590,27 @@
           <w:szCs w:val="24"/>
           <w:lang w:val="pt-PT" w:eastAsia="pt-BR"/>
         </w:rPr>
-        <w:t>livro, livro favorito, nota do livro, visualização dos livros, mostrar melhor livro, cadastrar usuario e cadastrar livro</w:t>
+        <w:t xml:space="preserve">livro, livro favorito, nota do livro, visualização dos livros, </w:t>
+      </w:r>
+      <w:r>
+        <w:rPr>
+          <w:rFonts w:ascii="Times New Roman" w:eastAsia="Times New Roman" w:hAnsi="Times New Roman" w:cs="Times New Roman"/>
+          <w:bCs/>
+          <w:sz w:val="24"/>
+          <w:szCs w:val="24"/>
+          <w:lang w:val="pt-PT" w:eastAsia="pt-BR"/>
+        </w:rPr>
+        <w:t>Livros Melhores Avaliados</w:t>
+      </w:r>
+      <w:r>
+        <w:rPr>
+          <w:rFonts w:ascii="Times New Roman" w:eastAsia="Times New Roman" w:hAnsi="Times New Roman" w:cs="Times New Roman"/>
+          <w:bCs/>
+          <w:sz w:val="24"/>
+          <w:szCs w:val="24"/>
+          <w:lang w:val="pt-PT" w:eastAsia="pt-BR"/>
+        </w:rPr>
+        <w:t>, cadastrar usuario e cadastrar livro</w:t>
       </w:r>
       <w:r>
         <w:rPr>
@@ -3714,10 +3662,10 @@
           <w:lang w:eastAsia="pt-BR"/>
         </w:rPr>
         <w:drawing>
-          <wp:inline distT="0" distB="0" distL="0" distR="0" wp14:anchorId="7C6A4AD4" wp14:editId="2091A340">
-            <wp:extent cx="5732145" cy="4587240"/>
-            <wp:effectExtent l="0" t="0" r="1905" b="3810"/>
-            <wp:docPr id="10" name="Imagem 10"/>
+          <wp:inline distT="0" distB="0" distL="0" distR="0" wp14:anchorId="196CCD65" wp14:editId="5FBBEFB2">
+            <wp:extent cx="5732145" cy="3999230"/>
+            <wp:effectExtent l="0" t="0" r="1905" b="1270"/>
+            <wp:docPr id="2" name="Imagem 2"/>
             <wp:cNvGraphicFramePr>
               <a:graphicFrameLocks xmlns:a="http://schemas.openxmlformats.org/drawingml/2006/main" noChangeAspect="1"/>
             </wp:cNvGraphicFramePr>
@@ -3725,7 +3673,7 @@
               <a:graphicData uri="http://schemas.openxmlformats.org/drawingml/2006/picture">
                 <pic:pic xmlns:pic="http://schemas.openxmlformats.org/drawingml/2006/picture">
                   <pic:nvPicPr>
-                    <pic:cNvPr id="10" name="A3DiagramaDeClasses.jpg"/>
+                    <pic:cNvPr id="2" name="A3DiagramaDeClasses.jpg"/>
                     <pic:cNvPicPr/>
                   </pic:nvPicPr>
                   <pic:blipFill>
@@ -3743,7 +3691,7 @@
                   <pic:spPr>
                     <a:xfrm>
                       <a:off x="0" y="0"/>
-                      <a:ext cx="5732145" cy="4587240"/>
+                      <a:ext cx="5732145" cy="3999230"/>
                     </a:xfrm>
                     <a:prstGeom prst="rect">
                       <a:avLst/>
@@ -3894,6 +3842,21 @@
     <w:p>
       <w:pPr>
         <w:spacing w:line="360" w:lineRule="auto"/>
+        <w:ind w:firstLine="0"/>
+        <w:rPr>
+          <w:rFonts w:ascii="Times New Roman" w:eastAsia="Times New Roman" w:hAnsi="Times New Roman" w:cs="Times New Roman"/>
+          <w:b/>
+          <w:bCs/>
+          <w:sz w:val="28"/>
+          <w:szCs w:val="28"/>
+          <w:u w:val="single"/>
+          <w:lang w:val="pt-PT" w:eastAsia="pt-BR"/>
+        </w:rPr>
+      </w:pPr>
+    </w:p>
+    <w:p>
+      <w:pPr>
+        <w:spacing w:line="360" w:lineRule="auto"/>
         <w:ind w:firstLine="708"/>
         <w:rPr>
           <w:rFonts w:ascii="Times New Roman" w:eastAsia="Times New Roman" w:hAnsi="Times New Roman" w:cs="Times New Roman"/>
@@ -3915,7 +3878,6 @@
           <w:u w:val="single"/>
           <w:lang w:val="pt-PT" w:eastAsia="pt-BR"/>
         </w:rPr>
-        <w:lastRenderedPageBreak/>
         <w:t>Mapemento ER</w:t>
       </w:r>
     </w:p>
@@ -3947,8 +3909,6 @@
           <w:lang w:val="pt-PT" w:eastAsia="pt-BR"/>
         </w:rPr>
       </w:pPr>
-      <w:bookmarkStart w:id="0" w:name="_GoBack"/>
-      <w:bookmarkEnd w:id="0"/>
       <w:r>
         <w:rPr>
           <w:rFonts w:ascii="Times New Roman" w:eastAsia="Times New Roman" w:hAnsi="Times New Roman" w:cs="Times New Roman"/>
@@ -4128,6 +4088,8 @@
           <w:t>https://app.diagrams.net</w:t>
         </w:r>
       </w:hyperlink>
+      <w:bookmarkStart w:id="0" w:name="_GoBack"/>
+      <w:bookmarkEnd w:id="0"/>
     </w:p>
     <w:p>
       <w:pPr>
@@ -4150,7 +4112,7 @@
           <w:rFonts w:ascii="Times New Roman" w:hAnsi="Times New Roman" w:cs="Times New Roman"/>
           <w:lang w:eastAsia="pt-BR"/>
         </w:rPr>
-        <w:t>29/10</w:t>
+        <w:t>26/11</w:t>
       </w:r>
       <w:r>
         <w:rPr>
@@ -5888,6 +5850,7 @@
   <w:style w:type="character" w:default="1" w:styleId="Fontepargpadro">
     <w:name w:val="Default Paragraph Font"/>
     <w:uiPriority w:val="1"/>
+    <w:semiHidden/>
     <w:unhideWhenUsed/>
   </w:style>
   <w:style w:type="table" w:default="1" w:styleId="Tabelanormal">
@@ -6482,7 +6445,7 @@
 </file>
 
 <file path=customXml/itemProps1.xml><?xml version="1.0" encoding="utf-8"?>
-<ds:datastoreItem xmlns:ds="http://schemas.openxmlformats.org/officeDocument/2006/customXml" ds:itemID="{7E2F7AC1-900A-46B6-92ED-E2A470726183}">
+<ds:datastoreItem xmlns:ds="http://schemas.openxmlformats.org/officeDocument/2006/customXml" ds:itemID="{B78C7E7B-4419-4462-AA8C-7A8D9B9D6B21}">
   <ds:schemaRefs>
     <ds:schemaRef ds:uri="http://schemas.openxmlformats.org/officeDocument/2006/bibliography"/>
   </ds:schemaRefs>

</xml_diff>